<commit_message>
Lab 4 Done. Lab 5 Start.
Aaaaaannnd we're off!!!! Compfort. THERE I SAID IT SETH.
</commit_message>
<xml_diff>
--- a/Lab 4/MEMO.docx
+++ b/Lab 4/MEMO.docx
@@ -100,22 +100,6 @@
           <w:szCs w:val="24"/>
         </w:rPr>
         <w:tab/>
-      </w:r>
-      <w:r>
-        <w:rPr>
-          <w:rFonts w:ascii="Times New Roman" w:hAnsi="Times New Roman" w:cs="Times New Roman"/>
-          <w:sz w:val="24"/>
-          <w:szCs w:val="24"/>
-        </w:rPr>
-        <w:tab/>
-      </w:r>
-      <w:r>
-        <w:rPr>
-          <w:rFonts w:ascii="Times New Roman" w:hAnsi="Times New Roman" w:cs="Times New Roman"/>
-          <w:sz w:val="24"/>
-          <w:szCs w:val="24"/>
-        </w:rPr>
-        <w:tab/>
         <w:t xml:space="preserve">       </w:t>
       </w:r>
       <w:r>
@@ -232,15 +216,6 @@
           <w:sz w:val="24"/>
           <w:szCs w:val="24"/>
         </w:rPr>
-        <w:tab/>
-      </w:r>
-      <w:r>
-        <w:rPr>
-          <w:rFonts w:ascii="Times New Roman" w:hAnsi="Times New Roman" w:cs="Times New Roman"/>
-          <w:sz w:val="24"/>
-          <w:szCs w:val="24"/>
-        </w:rPr>
-        <w:tab/>
         <w:t xml:space="preserve">         </w:t>
       </w:r>
       <w:r>
@@ -373,15 +348,6 @@
           <w:sz w:val="24"/>
           <w:szCs w:val="24"/>
         </w:rPr>
-        <w:tab/>
-      </w:r>
-      <w:r>
-        <w:rPr>
-          <w:rFonts w:ascii="Times New Roman" w:hAnsi="Times New Roman" w:cs="Times New Roman"/>
-          <w:sz w:val="24"/>
-          <w:szCs w:val="24"/>
-        </w:rPr>
-        <w:tab/>
         <w:t xml:space="preserve"> </w:t>
       </w:r>
       <w:r>
@@ -413,6 +379,8 @@
         </w:rPr>
         <w:t>LITEC Lab 4 Results Memo</w:t>
       </w:r>
+      <w:bookmarkStart w:id="0" w:name="_GoBack"/>
+      <w:bookmarkEnd w:id="0"/>
     </w:p>
     <w:p>
       <w:pPr>
@@ -1133,6 +1101,7 @@
           <w:sz w:val="24"/>
           <w:szCs w:val="24"/>
         </w:rPr>
+        <w:lastRenderedPageBreak/>
         <w:t>the compass gain was set to 2 and the ranger gain set to 30.</w:t>
       </w:r>
       <w:r>
@@ -1605,8 +1574,6 @@
           </wp:inline>
         </w:drawing>
       </w:r>
-      <w:bookmarkStart w:id="0" w:name="_GoBack"/>
-      <w:bookmarkEnd w:id="0"/>
     </w:p>
     <w:sectPr>
       <w:pgSz w:w="12240" w:h="15840"/>

</xml_diff>